<commit_message>
googleTranslator api is imported
</commit_message>
<xml_diff>
--- a/PDF to EXCEL/Project/Exam Bill Demo.docx
+++ b/PDF to EXCEL/Project/Exam Bill Demo.docx
@@ -86,8 +86,8 @@
           <w:sz w:val="30"/>
         </w:rPr>
       </w:pPr>
-      <w:smartTag w:uri="urn:schemas-microsoft-com:office:smarttags" w:element="place">
-        <w:smartTag w:uri="urn:schemas-microsoft-com:office:smarttags" w:element="City">
+      <w:smartTag w:uri="urn:schemas-microsoft-com:office:smarttags" w:element="City">
+        <w:smartTag w:uri="urn:schemas-microsoft-com:office:smarttags" w:element="place">
           <w:r>
             <w:rPr>
               <w:sz w:val="30"/>
@@ -369,7 +369,23 @@
                 <w:szCs w:val="20"/>
                 <w:lang w:val="fr-FR"/>
               </w:rPr>
-              <w:t xml:space="preserve">Dr. Md. Shahjahan Dean, </w:t>
+              <w:t>Dr. Md. Shahjahan</w:t>
+            </w:r>
+            <w:r>
+              <w:rPr>
+                <w:sz w:val="20"/>
+                <w:szCs w:val="20"/>
+                <w:lang w:val="fr-FR"/>
+              </w:rPr>
+              <w:t>,</w:t>
+            </w:r>
+            <w:r>
+              <w:rPr>
+                <w:sz w:val="20"/>
+                <w:szCs w:val="20"/>
+                <w:lang w:val="fr-FR"/>
+              </w:rPr>
+              <w:t xml:space="preserve"> Dean, </w:t>
             </w:r>
             <w:proofErr w:type="spellStart"/>
             <w:r>
@@ -1025,6 +1041,120 @@
                 <w:szCs w:val="22"/>
               </w:rPr>
               <w:t>Professor, CSE, KUET</w:t>
+            </w:r>
+          </w:p>
+        </w:tc>
+        <w:tc>
+          <w:tcPr>
+            <w:tcW w:w="1688" w:type="dxa"/>
+            <w:shd w:val="clear" w:color="auto" w:fill="auto"/>
+          </w:tcPr>
+          <w:p>
+            <w:pPr>
+              <w:tabs>
+                <w:tab w:val="left" w:pos="7110"/>
+              </w:tabs>
+              <w:ind w:right="108"/>
+              <w:jc w:val="right"/>
+              <w:rPr>
+                <w:sz w:val="22"/>
+                <w:szCs w:val="22"/>
+              </w:rPr>
+            </w:pPr>
+          </w:p>
+        </w:tc>
+      </w:tr>
+      <w:tr>
+        <w:tc>
+          <w:tcPr>
+            <w:tcW w:w="561" w:type="dxa"/>
+            <w:shd w:val="clear" w:color="auto" w:fill="auto"/>
+          </w:tcPr>
+          <w:p>
+            <w:pPr>
+              <w:numPr>
+                <w:ilvl w:val="0"/>
+                <w:numId w:val="6"/>
+              </w:numPr>
+              <w:tabs>
+                <w:tab w:val="left" w:pos="7110"/>
+              </w:tabs>
+              <w:jc w:val="center"/>
+              <w:rPr>
+                <w:sz w:val="22"/>
+                <w:szCs w:val="22"/>
+              </w:rPr>
+            </w:pPr>
+          </w:p>
+        </w:tc>
+        <w:tc>
+          <w:tcPr>
+            <w:tcW w:w="3669" w:type="dxa"/>
+            <w:tcBorders>
+              <w:top w:val="single" w:sz="4" w:space="0" w:color="auto"/>
+              <w:left w:val="single" w:sz="4" w:space="0" w:color="auto"/>
+              <w:bottom w:val="single" w:sz="4" w:space="0" w:color="auto"/>
+              <w:right w:val="single" w:sz="4" w:space="0" w:color="auto"/>
+            </w:tcBorders>
+            <w:shd w:val="clear" w:color="auto" w:fill="auto"/>
+            <w:vAlign w:val="center"/>
+          </w:tcPr>
+          <w:p>
+            <w:pPr>
+              <w:tabs>
+                <w:tab w:val="left" w:pos="7110"/>
+              </w:tabs>
+              <w:spacing w:line="216" w:lineRule="auto"/>
+              <w:rPr>
+                <w:sz w:val="22"/>
+                <w:szCs w:val="22"/>
+              </w:rPr>
+            </w:pPr>
+            <w:r>
+              <w:rPr>
+                <w:color w:val="000000"/>
+                <w:sz w:val="22"/>
+                <w:lang w:val="de-DE"/>
+              </w:rPr>
+              <w:t>Dr. Pintu Chandra Shill</w:t>
+            </w:r>
+          </w:p>
+        </w:tc>
+        <w:tc>
+          <w:tcPr>
+            <w:tcW w:w="3442" w:type="dxa"/>
+            <w:shd w:val="clear" w:color="auto" w:fill="auto"/>
+          </w:tcPr>
+          <w:p>
+            <w:pPr>
+              <w:tabs>
+                <w:tab w:val="left" w:pos="7110"/>
+              </w:tabs>
+              <w:rPr>
+                <w:sz w:val="22"/>
+                <w:szCs w:val="22"/>
+              </w:rPr>
+            </w:pPr>
+            <w:r>
+              <w:rPr>
+                <w:color w:val="000000"/>
+                <w:sz w:val="22"/>
+              </w:rPr>
+              <w:t>Professor,</w:t>
+            </w:r>
+            <w:r>
+              <w:rPr>
+                <w:color w:val="000000"/>
+                <w:sz w:val="22"/>
+              </w:rPr>
+              <w:t xml:space="preserve"> </w:t>
+            </w:r>
+            <w:r>
+              <w:rPr>
+                <w:color w:val="000000"/>
+                <w:sz w:val="22"/>
+              </w:rPr>
+              <w:t>CSE, KUET</w:t>
             </w:r>
           </w:p>
         </w:tc>
@@ -4049,8 +4179,8 @@
           <w:sz w:val="26"/>
         </w:rPr>
       </w:pPr>
-      <w:smartTag w:uri="urn:schemas-microsoft-com:office:smarttags" w:element="place">
-        <w:smartTag w:uri="urn:schemas-microsoft-com:office:smarttags" w:element="City">
+      <w:smartTag w:uri="urn:schemas-microsoft-com:office:smarttags" w:element="City">
+        <w:smartTag w:uri="urn:schemas-microsoft-com:office:smarttags" w:element="place">
           <w:r>
             <w:rPr>
               <w:sz w:val="26"/>
@@ -4517,12 +4647,6 @@
         <w:gridCol w:w="954"/>
       </w:tblGrid>
       <w:tr>
-        <w:tblPrEx>
-          <w:tblCellMar>
-            <w:top w:w="0" w:type="dxa"/>
-            <w:bottom w:w="0" w:type="dxa"/>
-          </w:tblCellMar>
-        </w:tblPrEx>
         <w:trPr>
           <w:cantSplit/>
           <w:trHeight w:val="309"/>
@@ -4645,9 +4769,7 @@
       <w:tr>
         <w:tblPrEx>
           <w:tblCellMar>
-            <w:top w:w="0" w:type="dxa"/>
             <w:left w:w="72" w:type="dxa"/>
-            <w:bottom w:w="0" w:type="dxa"/>
             <w:right w:w="72" w:type="dxa"/>
           </w:tblCellMar>
         </w:tblPrEx>
@@ -4753,9 +4875,7 @@
       <w:tr>
         <w:tblPrEx>
           <w:tblCellMar>
-            <w:top w:w="0" w:type="dxa"/>
             <w:left w:w="72" w:type="dxa"/>
-            <w:bottom w:w="0" w:type="dxa"/>
             <w:right w:w="72" w:type="dxa"/>
           </w:tblCellMar>
         </w:tblPrEx>
@@ -4847,9 +4967,7 @@
       <w:tr>
         <w:tblPrEx>
           <w:tblCellMar>
-            <w:top w:w="0" w:type="dxa"/>
             <w:left w:w="72" w:type="dxa"/>
-            <w:bottom w:w="0" w:type="dxa"/>
             <w:right w:w="72" w:type="dxa"/>
           </w:tblCellMar>
         </w:tblPrEx>
@@ -4955,9 +5073,7 @@
       <w:tr>
         <w:tblPrEx>
           <w:tblCellMar>
-            <w:top w:w="0" w:type="dxa"/>
             <w:left w:w="72" w:type="dxa"/>
-            <w:bottom w:w="0" w:type="dxa"/>
             <w:right w:w="72" w:type="dxa"/>
           </w:tblCellMar>
         </w:tblPrEx>
@@ -5049,9 +5165,7 @@
       <w:tr>
         <w:tblPrEx>
           <w:tblCellMar>
-            <w:top w:w="0" w:type="dxa"/>
             <w:left w:w="72" w:type="dxa"/>
-            <w:bottom w:w="0" w:type="dxa"/>
             <w:right w:w="72" w:type="dxa"/>
           </w:tblCellMar>
         </w:tblPrEx>
@@ -5157,9 +5271,7 @@
       <w:tr>
         <w:tblPrEx>
           <w:tblCellMar>
-            <w:top w:w="0" w:type="dxa"/>
             <w:left w:w="72" w:type="dxa"/>
-            <w:bottom w:w="0" w:type="dxa"/>
             <w:right w:w="72" w:type="dxa"/>
           </w:tblCellMar>
         </w:tblPrEx>
@@ -5251,9 +5363,7 @@
       <w:tr>
         <w:tblPrEx>
           <w:tblCellMar>
-            <w:top w:w="0" w:type="dxa"/>
             <w:left w:w="72" w:type="dxa"/>
-            <w:bottom w:w="0" w:type="dxa"/>
             <w:right w:w="72" w:type="dxa"/>
           </w:tblCellMar>
         </w:tblPrEx>
@@ -5360,9 +5470,7 @@
       <w:tr>
         <w:tblPrEx>
           <w:tblCellMar>
-            <w:top w:w="0" w:type="dxa"/>
             <w:left w:w="72" w:type="dxa"/>
-            <w:bottom w:w="0" w:type="dxa"/>
             <w:right w:w="72" w:type="dxa"/>
           </w:tblCellMar>
         </w:tblPrEx>
@@ -5406,7 +5514,7 @@
                 <w:sz w:val="22"/>
                 <w:szCs w:val="22"/>
               </w:rPr>
-              <w:t>Mrs. Dola Das</w:t>
+              <w:t>Ms. Dola Das</w:t>
             </w:r>
           </w:p>
         </w:tc>
@@ -5454,9 +5562,7 @@
       <w:tr>
         <w:tblPrEx>
           <w:tblCellMar>
-            <w:top w:w="0" w:type="dxa"/>
             <w:left w:w="72" w:type="dxa"/>
-            <w:bottom w:w="0" w:type="dxa"/>
             <w:right w:w="72" w:type="dxa"/>
           </w:tblCellMar>
         </w:tblPrEx>
@@ -5578,9 +5684,7 @@
       <w:tr>
         <w:tblPrEx>
           <w:tblCellMar>
-            <w:top w:w="0" w:type="dxa"/>
             <w:left w:w="72" w:type="dxa"/>
-            <w:bottom w:w="0" w:type="dxa"/>
             <w:right w:w="72" w:type="dxa"/>
           </w:tblCellMar>
         </w:tblPrEx>
@@ -5688,9 +5792,7 @@
       <w:tr>
         <w:tblPrEx>
           <w:tblCellMar>
-            <w:top w:w="0" w:type="dxa"/>
             <w:left w:w="72" w:type="dxa"/>
-            <w:bottom w:w="0" w:type="dxa"/>
             <w:right w:w="72" w:type="dxa"/>
           </w:tblCellMar>
         </w:tblPrEx>
@@ -5796,9 +5898,7 @@
       <w:tr>
         <w:tblPrEx>
           <w:tblCellMar>
-            <w:top w:w="0" w:type="dxa"/>
             <w:left w:w="72" w:type="dxa"/>
-            <w:bottom w:w="0" w:type="dxa"/>
             <w:right w:w="72" w:type="dxa"/>
           </w:tblCellMar>
         </w:tblPrEx>
@@ -5932,12 +6032,6 @@
         <w:gridCol w:w="1437"/>
       </w:tblGrid>
       <w:tr>
-        <w:tblPrEx>
-          <w:tblCellMar>
-            <w:top w:w="0" w:type="dxa"/>
-            <w:bottom w:w="0" w:type="dxa"/>
-          </w:tblCellMar>
-        </w:tblPrEx>
         <w:trPr>
           <w:trHeight w:val="269"/>
         </w:trPr>
@@ -6050,12 +6144,6 @@
         </w:tc>
       </w:tr>
       <w:tr>
-        <w:tblPrEx>
-          <w:tblCellMar>
-            <w:top w:w="0" w:type="dxa"/>
-            <w:bottom w:w="0" w:type="dxa"/>
-          </w:tblCellMar>
-        </w:tblPrEx>
         <w:trPr>
           <w:cantSplit/>
           <w:trHeight w:val="63"/>
@@ -6150,12 +6238,6 @@
         </w:tc>
       </w:tr>
       <w:tr>
-        <w:tblPrEx>
-          <w:tblCellMar>
-            <w:top w:w="0" w:type="dxa"/>
-            <w:bottom w:w="0" w:type="dxa"/>
-          </w:tblCellMar>
-        </w:tblPrEx>
         <w:trPr>
           <w:cantSplit/>
           <w:trHeight w:val="89"/>
@@ -6235,12 +6317,6 @@
         </w:tc>
       </w:tr>
       <w:tr>
-        <w:tblPrEx>
-          <w:tblCellMar>
-            <w:top w:w="0" w:type="dxa"/>
-            <w:bottom w:w="0" w:type="dxa"/>
-          </w:tblCellMar>
-        </w:tblPrEx>
         <w:trPr>
           <w:cantSplit/>
           <w:trHeight w:val="63"/>
@@ -6334,12 +6410,6 @@
         </w:tc>
       </w:tr>
       <w:tr>
-        <w:tblPrEx>
-          <w:tblCellMar>
-            <w:top w:w="0" w:type="dxa"/>
-            <w:bottom w:w="0" w:type="dxa"/>
-          </w:tblCellMar>
-        </w:tblPrEx>
         <w:trPr>
           <w:cantSplit/>
           <w:trHeight w:val="63"/>
@@ -6420,12 +6490,6 @@
         </w:tc>
       </w:tr>
       <w:tr>
-        <w:tblPrEx>
-          <w:tblCellMar>
-            <w:top w:w="0" w:type="dxa"/>
-            <w:bottom w:w="0" w:type="dxa"/>
-          </w:tblCellMar>
-        </w:tblPrEx>
         <w:trPr>
           <w:cantSplit/>
           <w:trHeight w:val="143"/>
@@ -6519,12 +6583,6 @@
         </w:tc>
       </w:tr>
       <w:tr>
-        <w:tblPrEx>
-          <w:tblCellMar>
-            <w:top w:w="0" w:type="dxa"/>
-            <w:bottom w:w="0" w:type="dxa"/>
-          </w:tblCellMar>
-        </w:tblPrEx>
         <w:trPr>
           <w:cantSplit/>
         </w:trPr>
@@ -6601,12 +6659,6 @@
         </w:tc>
       </w:tr>
       <w:tr>
-        <w:tblPrEx>
-          <w:tblCellMar>
-            <w:top w:w="0" w:type="dxa"/>
-            <w:bottom w:w="0" w:type="dxa"/>
-          </w:tblCellMar>
-        </w:tblPrEx>
         <w:trPr>
           <w:cantSplit/>
           <w:trHeight w:val="63"/>
@@ -6701,12 +6753,6 @@
         </w:tc>
       </w:tr>
       <w:tr>
-        <w:tblPrEx>
-          <w:tblCellMar>
-            <w:top w:w="0" w:type="dxa"/>
-            <w:bottom w:w="0" w:type="dxa"/>
-          </w:tblCellMar>
-        </w:tblPrEx>
         <w:trPr>
           <w:cantSplit/>
           <w:trHeight w:val="63"/>
@@ -6783,12 +6829,6 @@
         </w:tc>
       </w:tr>
       <w:tr>
-        <w:tblPrEx>
-          <w:tblCellMar>
-            <w:top w:w="0" w:type="dxa"/>
-            <w:bottom w:w="0" w:type="dxa"/>
-          </w:tblCellMar>
-        </w:tblPrEx>
         <w:trPr>
           <w:cantSplit/>
           <w:trHeight w:val="143"/>
@@ -6898,12 +6938,6 @@
         </w:tc>
       </w:tr>
       <w:tr>
-        <w:tblPrEx>
-          <w:tblCellMar>
-            <w:top w:w="0" w:type="dxa"/>
-            <w:bottom w:w="0" w:type="dxa"/>
-          </w:tblCellMar>
-        </w:tblPrEx>
         <w:trPr>
           <w:cantSplit/>
           <w:trHeight w:val="63"/>
@@ -7000,12 +7034,6 @@
         </w:tc>
       </w:tr>
       <w:tr>
-        <w:tblPrEx>
-          <w:tblCellMar>
-            <w:top w:w="0" w:type="dxa"/>
-            <w:bottom w:w="0" w:type="dxa"/>
-          </w:tblCellMar>
-        </w:tblPrEx>
         <w:trPr>
           <w:cantSplit/>
           <w:trHeight w:val="63"/>
@@ -7099,12 +7127,6 @@
         </w:tc>
       </w:tr>
       <w:tr>
-        <w:tblPrEx>
-          <w:tblCellMar>
-            <w:top w:w="0" w:type="dxa"/>
-            <w:bottom w:w="0" w:type="dxa"/>
-          </w:tblCellMar>
-        </w:tblPrEx>
         <w:trPr>
           <w:cantSplit/>
           <w:trHeight w:val="63"/>
@@ -7233,12 +7255,6 @@
         <w:gridCol w:w="1437"/>
       </w:tblGrid>
       <w:tr>
-        <w:tblPrEx>
-          <w:tblCellMar>
-            <w:top w:w="0" w:type="dxa"/>
-            <w:bottom w:w="0" w:type="dxa"/>
-          </w:tblCellMar>
-        </w:tblPrEx>
         <w:tc>
           <w:tcPr>
             <w:tcW w:w="1440" w:type="dxa"/>
@@ -7348,12 +7364,6 @@
         </w:tc>
       </w:tr>
       <w:tr>
-        <w:tblPrEx>
-          <w:tblCellMar>
-            <w:top w:w="0" w:type="dxa"/>
-            <w:bottom w:w="0" w:type="dxa"/>
-          </w:tblCellMar>
-        </w:tblPrEx>
         <w:trPr>
           <w:cantSplit/>
           <w:trHeight w:val="143"/>
@@ -7467,12 +7477,6 @@
         </w:tc>
       </w:tr>
       <w:tr>
-        <w:tblPrEx>
-          <w:tblCellMar>
-            <w:top w:w="0" w:type="dxa"/>
-            <w:bottom w:w="0" w:type="dxa"/>
-          </w:tblCellMar>
-        </w:tblPrEx>
         <w:trPr>
           <w:cantSplit/>
         </w:trPr>
@@ -7548,12 +7552,6 @@
         </w:tc>
       </w:tr>
       <w:tr>
-        <w:tblPrEx>
-          <w:tblCellMar>
-            <w:top w:w="0" w:type="dxa"/>
-            <w:bottom w:w="0" w:type="dxa"/>
-          </w:tblCellMar>
-        </w:tblPrEx>
         <w:trPr>
           <w:cantSplit/>
           <w:trHeight w:val="63"/>
@@ -7652,12 +7650,6 @@
         </w:tc>
       </w:tr>
       <w:tr>
-        <w:tblPrEx>
-          <w:tblCellMar>
-            <w:top w:w="0" w:type="dxa"/>
-            <w:bottom w:w="0" w:type="dxa"/>
-          </w:tblCellMar>
-        </w:tblPrEx>
         <w:trPr>
           <w:cantSplit/>
           <w:trHeight w:val="63"/>
@@ -7742,12 +7734,6 @@
         </w:tc>
       </w:tr>
       <w:tr>
-        <w:tblPrEx>
-          <w:tblCellMar>
-            <w:top w:w="0" w:type="dxa"/>
-            <w:bottom w:w="0" w:type="dxa"/>
-          </w:tblCellMar>
-        </w:tblPrEx>
         <w:trPr>
           <w:cantSplit/>
         </w:trPr>
@@ -7829,12 +7815,6 @@
         </w:tc>
       </w:tr>
       <w:tr>
-        <w:tblPrEx>
-          <w:tblCellMar>
-            <w:top w:w="0" w:type="dxa"/>
-            <w:bottom w:w="0" w:type="dxa"/>
-          </w:tblCellMar>
-        </w:tblPrEx>
         <w:trPr>
           <w:cantSplit/>
         </w:trPr>
@@ -7933,12 +7913,6 @@
         </w:tc>
       </w:tr>
       <w:tr>
-        <w:tblPrEx>
-          <w:tblCellMar>
-            <w:top w:w="0" w:type="dxa"/>
-            <w:bottom w:w="0" w:type="dxa"/>
-          </w:tblCellMar>
-        </w:tblPrEx>
         <w:trPr>
           <w:cantSplit/>
           <w:trHeight w:val="63"/>
@@ -8015,12 +7989,6 @@
         </w:tc>
       </w:tr>
       <w:tr>
-        <w:tblPrEx>
-          <w:tblCellMar>
-            <w:top w:w="0" w:type="dxa"/>
-            <w:bottom w:w="0" w:type="dxa"/>
-          </w:tblCellMar>
-        </w:tblPrEx>
         <w:trPr>
           <w:cantSplit/>
         </w:trPr>
@@ -8121,12 +8089,6 @@
         </w:tc>
       </w:tr>
       <w:tr>
-        <w:tblPrEx>
-          <w:tblCellMar>
-            <w:top w:w="0" w:type="dxa"/>
-            <w:bottom w:w="0" w:type="dxa"/>
-          </w:tblCellMar>
-        </w:tblPrEx>
         <w:trPr>
           <w:cantSplit/>
         </w:trPr>
@@ -8202,12 +8164,6 @@
         </w:tc>
       </w:tr>
       <w:tr>
-        <w:tblPrEx>
-          <w:tblCellMar>
-            <w:top w:w="0" w:type="dxa"/>
-            <w:bottom w:w="0" w:type="dxa"/>
-          </w:tblCellMar>
-        </w:tblPrEx>
         <w:trPr>
           <w:cantSplit/>
         </w:trPr>
@@ -8319,12 +8275,6 @@
         </w:tc>
       </w:tr>
       <w:tr>
-        <w:tblPrEx>
-          <w:tblCellMar>
-            <w:top w:w="0" w:type="dxa"/>
-            <w:bottom w:w="0" w:type="dxa"/>
-          </w:tblCellMar>
-        </w:tblPrEx>
         <w:trPr>
           <w:cantSplit/>
         </w:trPr>
@@ -8423,12 +8373,6 @@
         </w:tc>
       </w:tr>
       <w:tr>
-        <w:tblPrEx>
-          <w:tblCellMar>
-            <w:top w:w="0" w:type="dxa"/>
-            <w:bottom w:w="0" w:type="dxa"/>
-          </w:tblCellMar>
-        </w:tblPrEx>
         <w:trPr>
           <w:cantSplit/>
         </w:trPr>
@@ -8660,73 +8604,7 @@
               <w:rPr>
                 <w:sz w:val="22"/>
               </w:rPr>
-              <w:t>116</w:t>
-            </w:r>
-            <w:r>
-              <w:rPr>
-                <w:sz w:val="22"/>
-              </w:rPr>
-              <w:t>+</w:t>
-            </w:r>
-            <w:r>
-              <w:rPr>
-                <w:sz w:val="22"/>
-              </w:rPr>
-              <w:t>117</w:t>
-            </w:r>
-            <w:r>
-              <w:rPr>
-                <w:sz w:val="22"/>
-              </w:rPr>
-              <w:t>+</w:t>
-            </w:r>
-            <w:r>
-              <w:rPr>
-                <w:sz w:val="22"/>
-              </w:rPr>
-              <w:t>60</w:t>
-            </w:r>
-            <w:r>
-              <w:rPr>
-                <w:sz w:val="22"/>
-              </w:rPr>
-              <w:t>+</w:t>
-            </w:r>
-            <w:r>
-              <w:rPr>
-                <w:sz w:val="22"/>
-              </w:rPr>
-              <w:t>117</w:t>
-            </w:r>
-            <w:r>
-              <w:rPr>
-                <w:sz w:val="22"/>
-              </w:rPr>
-              <w:t>+</w:t>
-            </w:r>
-            <w:r>
-              <w:rPr>
-                <w:sz w:val="22"/>
-              </w:rPr>
-              <w:t>57</w:t>
-            </w:r>
-            <w:r>
-              <w:rPr>
-                <w:sz w:val="22"/>
-              </w:rPr>
-              <w:t>+</w:t>
-            </w:r>
-            <w:r>
-              <w:rPr>
-                <w:sz w:val="22"/>
-              </w:rPr>
-              <w:t>116</w:t>
-            </w:r>
-            <w:r>
-              <w:rPr>
-                <w:sz w:val="22"/>
-              </w:rPr>
-              <w:t>= 583</w:t>
+              <w:t>583</w:t>
             </w:r>
           </w:p>
         </w:tc>
@@ -8771,73 +8649,7 @@
               <w:rPr>
                 <w:sz w:val="22"/>
               </w:rPr>
-              <w:t>116</w:t>
-            </w:r>
-            <w:r>
-              <w:rPr>
-                <w:sz w:val="22"/>
-              </w:rPr>
-              <w:t>+</w:t>
-            </w:r>
-            <w:r>
-              <w:rPr>
-                <w:sz w:val="22"/>
-              </w:rPr>
-              <w:t>117</w:t>
-            </w:r>
-            <w:r>
-              <w:rPr>
-                <w:sz w:val="22"/>
-              </w:rPr>
-              <w:t>+</w:t>
-            </w:r>
-            <w:r>
-              <w:rPr>
-                <w:sz w:val="22"/>
-              </w:rPr>
-              <w:t>60</w:t>
-            </w:r>
-            <w:r>
-              <w:rPr>
-                <w:sz w:val="22"/>
-              </w:rPr>
-              <w:t>+</w:t>
-            </w:r>
-            <w:r>
-              <w:rPr>
-                <w:sz w:val="22"/>
-              </w:rPr>
-              <w:t>117</w:t>
-            </w:r>
-            <w:r>
-              <w:rPr>
-                <w:sz w:val="22"/>
-              </w:rPr>
-              <w:t>+</w:t>
-            </w:r>
-            <w:r>
-              <w:rPr>
-                <w:sz w:val="22"/>
-              </w:rPr>
-              <w:t>57</w:t>
-            </w:r>
-            <w:r>
-              <w:rPr>
-                <w:sz w:val="22"/>
-              </w:rPr>
-              <w:t>+</w:t>
-            </w:r>
-            <w:r>
-              <w:rPr>
-                <w:sz w:val="22"/>
-              </w:rPr>
-              <w:t>116</w:t>
-            </w:r>
-            <w:r>
-              <w:rPr>
-                <w:sz w:val="22"/>
-              </w:rPr>
-              <w:t>= 583</w:t>
+              <w:t>583</w:t>
             </w:r>
           </w:p>
         </w:tc>
@@ -8896,12 +8708,6 @@
         <w:gridCol w:w="1790"/>
       </w:tblGrid>
       <w:tr>
-        <w:tblPrEx>
-          <w:tblCellMar>
-            <w:top w:w="0" w:type="dxa"/>
-            <w:bottom w:w="0" w:type="dxa"/>
-          </w:tblCellMar>
-        </w:tblPrEx>
         <w:tc>
           <w:tcPr>
             <w:tcW w:w="4050" w:type="dxa"/>
@@ -8972,12 +8778,6 @@
         </w:tc>
       </w:tr>
       <w:tr>
-        <w:tblPrEx>
-          <w:tblCellMar>
-            <w:top w:w="0" w:type="dxa"/>
-            <w:bottom w:w="0" w:type="dxa"/>
-          </w:tblCellMar>
-        </w:tblPrEx>
         <w:trPr>
           <w:cantSplit/>
           <w:trHeight w:val="107"/>
@@ -9054,12 +8854,6 @@
         </w:tc>
       </w:tr>
       <w:tr>
-        <w:tblPrEx>
-          <w:tblCellMar>
-            <w:top w:w="0" w:type="dxa"/>
-            <w:bottom w:w="0" w:type="dxa"/>
-          </w:tblCellMar>
-        </w:tblPrEx>
         <w:trPr>
           <w:cantSplit/>
           <w:trHeight w:val="63"/>
@@ -9164,12 +8958,6 @@
         <w:gridCol w:w="3972"/>
       </w:tblGrid>
       <w:tr>
-        <w:tblPrEx>
-          <w:tblCellMar>
-            <w:top w:w="0" w:type="dxa"/>
-            <w:bottom w:w="0" w:type="dxa"/>
-          </w:tblCellMar>
-        </w:tblPrEx>
         <w:trPr>
           <w:trHeight w:val="63"/>
         </w:trPr>
@@ -9220,12 +9008,6 @@
         </w:tc>
       </w:tr>
       <w:tr>
-        <w:tblPrEx>
-          <w:tblCellMar>
-            <w:top w:w="0" w:type="dxa"/>
-            <w:bottom w:w="0" w:type="dxa"/>
-          </w:tblCellMar>
-        </w:tblPrEx>
         <w:trPr>
           <w:trHeight w:val="331"/>
         </w:trPr>
@@ -9283,12 +9065,6 @@
         </w:tc>
       </w:tr>
       <w:tr>
-        <w:tblPrEx>
-          <w:tblCellMar>
-            <w:top w:w="0" w:type="dxa"/>
-            <w:bottom w:w="0" w:type="dxa"/>
-          </w:tblCellMar>
-        </w:tblPrEx>
         <w:trPr>
           <w:trHeight w:val="331"/>
         </w:trPr>
@@ -15173,12 +14949,6 @@
         <w:gridCol w:w="2520"/>
       </w:tblGrid>
       <w:tr>
-        <w:tblPrEx>
-          <w:tblCellMar>
-            <w:top w:w="0" w:type="dxa"/>
-            <w:bottom w:w="0" w:type="dxa"/>
-          </w:tblCellMar>
-        </w:tblPrEx>
         <w:tc>
           <w:tcPr>
             <w:tcW w:w="935" w:type="dxa"/>
@@ -15264,12 +15034,6 @@
         </w:tc>
       </w:tr>
       <w:tr>
-        <w:tblPrEx>
-          <w:tblCellMar>
-            <w:top w:w="0" w:type="dxa"/>
-            <w:bottom w:w="0" w:type="dxa"/>
-          </w:tblCellMar>
-        </w:tblPrEx>
         <w:trPr>
           <w:cantSplit/>
         </w:trPr>
@@ -15335,86 +15099,8 @@
               <w:rPr>
                 <w:sz w:val="22"/>
               </w:rPr>
-              <w:t>01 (</w:t>
-            </w:r>
-            <w:r>
-              <w:rPr>
-                <w:rFonts w:ascii="Arial" w:hAnsi="Arial" w:cs="Arial"/>
-                <w:color w:val="222222"/>
-                <w:shd w:val="clear" w:color="auto" w:fill="FFFFFF"/>
-              </w:rPr>
-              <w:t>1507112</w:t>
-            </w:r>
-            <w:r>
-              <w:rPr>
-                <w:sz w:val="22"/>
-              </w:rPr>
-              <w:t>)</w:t>
-            </w:r>
-          </w:p>
-        </w:tc>
-      </w:tr>
-      <w:tr>
-        <w:tblPrEx>
-          <w:tblCellMar>
-            <w:top w:w="0" w:type="dxa"/>
-            <w:bottom w:w="0" w:type="dxa"/>
-          </w:tblCellMar>
-        </w:tblPrEx>
-        <w:trPr>
-          <w:cantSplit/>
-        </w:trPr>
-        <w:tc>
-          <w:tcPr>
-            <w:tcW w:w="935" w:type="dxa"/>
-            <w:vAlign w:val="center"/>
-          </w:tcPr>
-          <w:p>
-            <w:pPr>
-              <w:numPr>
-                <w:ilvl w:val="0"/>
-                <w:numId w:val="21"/>
-              </w:numPr>
-              <w:tabs>
-                <w:tab w:val="left" w:pos="7110"/>
-              </w:tabs>
-              <w:jc w:val="center"/>
-              <w:rPr>
-                <w:sz w:val="22"/>
-              </w:rPr>
-            </w:pPr>
-          </w:p>
-        </w:tc>
-        <w:tc>
-          <w:tcPr>
-            <w:tcW w:w="4894" w:type="dxa"/>
-            <w:vAlign w:val="center"/>
-          </w:tcPr>
-          <w:p>
-            <w:pPr>
-              <w:rPr>
-                <w:spacing w:val="-4"/>
-                <w:sz w:val="22"/>
-                <w:szCs w:val="20"/>
-              </w:rPr>
-            </w:pPr>
-          </w:p>
-        </w:tc>
-        <w:tc>
-          <w:tcPr>
-            <w:tcW w:w="2520" w:type="dxa"/>
-            <w:vAlign w:val="center"/>
-          </w:tcPr>
-          <w:p>
-            <w:pPr>
-              <w:tabs>
-                <w:tab w:val="left" w:pos="7110"/>
-              </w:tabs>
-              <w:jc w:val="center"/>
-              <w:rPr>
-                <w:sz w:val="22"/>
-              </w:rPr>
-            </w:pPr>
+              <w:t>01</w:t>
+            </w:r>
           </w:p>
         </w:tc>
       </w:tr>
@@ -21334,11 +21020,15 @@
   </w:style>
   <w:style w:type="character" w:default="1" w:styleId="DefaultParagraphFont">
     <w:name w:val="Default Paragraph Font"/>
+    <w:uiPriority w:val="1"/>
     <w:semiHidden/>
+    <w:unhideWhenUsed/>
   </w:style>
   <w:style w:type="table" w:default="1" w:styleId="TableNormal">
     <w:name w:val="Normal Table"/>
+    <w:uiPriority w:val="99"/>
     <w:semiHidden/>
+    <w:unhideWhenUsed/>
     <w:tblPr>
       <w:tblInd w:w="0" w:type="dxa"/>
       <w:tblCellMar>
@@ -21351,7 +21041,9 @@
   </w:style>
   <w:style w:type="numbering" w:default="1" w:styleId="NoList">
     <w:name w:val="No List"/>
+    <w:uiPriority w:val="99"/>
     <w:semiHidden/>
+    <w:unhideWhenUsed/>
   </w:style>
   <w:style w:type="paragraph" w:styleId="Title">
     <w:name w:val="Title"/>
@@ -21608,7 +21300,7 @@
   </w:style>
   <w:style w:type="character" w:customStyle="1" w:styleId="HeaderChar">
     <w:name w:val="Header Char"/>
-    <w:aliases w:val=" Char Char, Char Char1, Char Char Char1"/>
+    <w:aliases w:val=" Char Char"/>
     <w:link w:val="Header"/>
     <w:rsid w:val="001B58A7"/>
   </w:style>

</xml_diff>

<commit_message>
Show list of the created file
</commit_message>
<xml_diff>
--- a/PDF to EXCEL/Project/Exam Bill Demo.docx
+++ b/PDF to EXCEL/Project/Exam Bill Demo.docx
@@ -86,8 +86,8 @@
           <w:sz w:val="30"/>
         </w:rPr>
       </w:pPr>
-      <w:smartTag w:uri="urn:schemas-microsoft-com:office:smarttags" w:element="City">
-        <w:smartTag w:uri="urn:schemas-microsoft-com:office:smarttags" w:element="place">
+      <w:smartTag w:uri="urn:schemas-microsoft-com:office:smarttags" w:element="place">
+        <w:smartTag w:uri="urn:schemas-microsoft-com:office:smarttags" w:element="City">
           <w:r>
             <w:rPr>
               <w:sz w:val="30"/>
@@ -4179,8 +4179,8 @@
           <w:sz w:val="26"/>
         </w:rPr>
       </w:pPr>
-      <w:smartTag w:uri="urn:schemas-microsoft-com:office:smarttags" w:element="City">
-        <w:smartTag w:uri="urn:schemas-microsoft-com:office:smarttags" w:element="place">
+      <w:smartTag w:uri="urn:schemas-microsoft-com:office:smarttags" w:element="place">
+        <w:smartTag w:uri="urn:schemas-microsoft-com:office:smarttags" w:element="City">
           <w:r>
             <w:rPr>
               <w:sz w:val="26"/>
@@ -17962,7 +17962,7 @@
         <w:sz w:val="15"/>
         <w:szCs w:val="17"/>
       </w:rPr>
-      <w:t>E:\Documents of CSE\Examination\2022\Odd Term\Exam bill 4th year.doc</w:t>
+      <w:t>F:\Academic\3rd Year\KUET 6th Sem\Laboratory\CSE 3200 System Development Project\PDF to EXCEL\Project\Exam Bill Demo.docx</w:t>
     </w:r>
     <w:r>
       <w:rPr>

</xml_diff>